<commit_message>
Deploying to gh-pages from @ csci-1301/csci-1301.github.io@5deec003a1dac3a7525a68db4ec2512129c62c27 🚀
</commit_message>
<xml_diff>
--- a/labs.docx
+++ b/labs.docx
@@ -40,7 +40,7 @@
         <w:pStyle w:val="Date"/>
       </w:pPr>
       <w:r>
-        <w:t xml:space="preserve">August  10, 2021 (09:14:21 PM)</w:t>
+        <w:t xml:space="preserve">August  10, 2021 (09:32:18 PM)</w:t>
       </w:r>
     </w:p>
     <w:sdt>
@@ -72,14 +72,14 @@
     <w:tbl>
       <w:tblPr>
         <w:tblStyle w:val="Table"/>
-        <w:tblW w:type="pct" w:w="5000"/>
+        <w:tblW w:type="auto" w:w="0"/>
         <w:tblLook w:firstRow="1" w:lastRow="0" w:firstColumn="0" w:lastColumn="0" w:noHBand="0" w:noVBand="0" w:val="0020"/>
       </w:tblPr>
       <w:tblGrid>
-        <w:gridCol w:w="1697"/>
-        <w:gridCol w:w="1697"/>
-        <w:gridCol w:w="2262"/>
-        <w:gridCol w:w="2262"/>
+        <w:gridCol w:w="1980"/>
+        <w:gridCol w:w="1980"/>
+        <w:gridCol w:w="1980"/>
+        <w:gridCol w:w="1980"/>
       </w:tblGrid>
       <w:tr>
         <w:trPr>
@@ -164,7 +164,7 @@
                 <w:rPr>
                   <w:rStyle w:val="Hyperlink"/>
                 </w:rPr>
-                <w:t xml:space="preserve">↓ pdf</w:t>
+                <w:t xml:space="preserve">pdf</w:t>
               </w:r>
             </w:hyperlink>
             <w:r>
@@ -175,7 +175,7 @@
                 <w:rPr>
                   <w:rStyle w:val="Hyperlink"/>
                 </w:rPr>
-                <w:t xml:space="preserve">↓ odt</w:t>
+                <w:t xml:space="preserve">odt</w:t>
               </w:r>
             </w:hyperlink>
             <w:r>
@@ -186,7 +186,7 @@
                 <w:rPr>
                   <w:rStyle w:val="Hyperlink"/>
                 </w:rPr>
-                <w:t xml:space="preserve">↓ docx</w:t>
+                <w:t xml:space="preserve">docx</w:t>
               </w:r>
             </w:hyperlink>
             <w:r>
@@ -197,7 +197,7 @@
                 <w:rPr>
                   <w:rStyle w:val="Hyperlink"/>
                 </w:rPr>
-                <w:t xml:space="preserve">↓ html</w:t>
+                <w:t xml:space="preserve">html</w:t>
               </w:r>
             </w:hyperlink>
           </w:p>
@@ -231,7 +231,7 @@
                 <w:rPr>
                   <w:rStyle w:val="Hyperlink"/>
                 </w:rPr>
-                <w:t xml:space="preserve">↓ Solution</w:t>
+                <w:t xml:space="preserve">Solution</w:t>
               </w:r>
             </w:hyperlink>
           </w:p>

</xml_diff>